<commit_message>
Update the name of project to ENQ
</commit_message>
<xml_diff>
--- a/Synopsis.docx
+++ b/Synopsis.docx
@@ -264,7 +264,7 @@
     </w:p>
     <w:p>
       <w:r>
-        <w:t>ANQ – A</w:t>
+        <w:t>ENQ – E</w:t>
       </w:r>
       <w:r>
         <w:t xml:space="preserve">NQ </w:t>
@@ -299,7 +299,7 @@
     </w:p>
     <w:p>
       <w:r>
-        <w:t>ANQ</w:t>
+        <w:t>ENQ</w:t>
       </w:r>
       <w:r>
         <w:t xml:space="preserve"> is a multiplayer</w:t>
@@ -329,6 +329,8 @@
         </w:rPr>
         <w:t>Features</w:t>
       </w:r>
+      <w:bookmarkStart w:id="0" w:name="_GoBack"/>
+      <w:bookmarkEnd w:id="0"/>
     </w:p>
     <w:p>
       <w:pPr>
@@ -444,10 +446,7 @@
         <w:t>Language Used: C/C++</w:t>
       </w:r>
     </w:p>
-    <w:p>
-      <w:bookmarkStart w:id="0" w:name="_GoBack"/>
-      <w:bookmarkEnd w:id="0"/>
-    </w:p>
+    <w:p/>
     <w:p/>
     <w:sectPr>
       <w:pgSz w:w="11906" w:h="16838"/>

</xml_diff>

<commit_message>
Updated project name to ENQ
</commit_message>
<xml_diff>
--- a/Synopsis.docx
+++ b/Synopsis.docx
@@ -218,6 +218,8 @@
       <w:r>
         <w:tab/>
       </w:r>
+      <w:bookmarkStart w:id="0" w:name="_GoBack"/>
+      <w:bookmarkEnd w:id="0"/>
       <w:r>
         <w:rPr>
           <w:b/>
@@ -264,10 +266,16 @@
     </w:p>
     <w:p>
       <w:r>
-        <w:t>ANQ – A</w:t>
-      </w:r>
-      <w:r>
-        <w:t xml:space="preserve">NQ </w:t>
+        <w:t>ENQ</w:t>
+      </w:r>
+      <w:r>
+        <w:t xml:space="preserve"> – </w:t>
+      </w:r>
+      <w:r>
+        <w:t>ENQ</w:t>
+      </w:r>
+      <w:r>
+        <w:t xml:space="preserve"> </w:t>
       </w:r>
       <w:r>
         <w:t>N</w:t>
@@ -299,7 +307,7 @@
     </w:p>
     <w:p>
       <w:r>
-        <w:t>ANQ</w:t>
+        <w:t>ENQ</w:t>
       </w:r>
       <w:r>
         <w:t xml:space="preserve"> is a multiplayer</w:t>
@@ -444,10 +452,7 @@
         <w:t>Language Used: C/C++</w:t>
       </w:r>
     </w:p>
-    <w:p>
-      <w:bookmarkStart w:id="0" w:name="_GoBack"/>
-      <w:bookmarkEnd w:id="0"/>
-    </w:p>
+    <w:p/>
     <w:p/>
     <w:sectPr>
       <w:pgSz w:w="11906" w:h="16838"/>

</xml_diff>

<commit_message>
Aneesh's registration number updated
</commit_message>
<xml_diff>
--- a/Synopsis.docx
+++ b/Synopsis.docx
@@ -99,10 +99,7 @@
         <w:tab/>
       </w:r>
       <w:r>
-        <w:t>1409054</w:t>
-      </w:r>
-      <w:r>
-        <w:t>xx</w:t>
+        <w:t>140905542</w:t>
       </w:r>
     </w:p>
     <w:p>
@@ -204,22 +201,15 @@
         </w:rPr>
         <w:tab/>
       </w:r>
-      <w:proofErr w:type="spellStart"/>
-      <w:r>
-        <w:t>Nimish</w:t>
-      </w:r>
-      <w:proofErr w:type="spellEnd"/>
-      <w:r>
-        <w:t xml:space="preserve"> Agrawal</w:t>
-      </w:r>
-      <w:r>
-        <w:tab/>
-      </w:r>
-      <w:r>
-        <w:tab/>
-      </w:r>
-      <w:bookmarkStart w:id="0" w:name="_GoBack"/>
-      <w:bookmarkEnd w:id="0"/>
+      <w:r>
+        <w:t>Nimish Agrawal</w:t>
+      </w:r>
+      <w:r>
+        <w:tab/>
+      </w:r>
+      <w:r>
+        <w:tab/>
+      </w:r>
       <w:r>
         <w:rPr>
           <w:b/>
@@ -281,13 +271,8 @@
         <w:t>N</w:t>
       </w:r>
       <w:r>
-        <w:t xml:space="preserve">ot </w:t>
-      </w:r>
-      <w:proofErr w:type="spellStart"/>
-      <w:r>
-        <w:t>QuizUp</w:t>
-      </w:r>
-      <w:proofErr w:type="spellEnd"/>
+        <w:t>ot QuizUp</w:t>
+      </w:r>
     </w:p>
     <w:p/>
     <w:p>
@@ -451,9 +436,9 @@
       <w:r>
         <w:t>Language Used: C/C++</w:t>
       </w:r>
-    </w:p>
-    <w:p/>
-    <w:p/>
+      <w:bookmarkStart w:id="0" w:name="_GoBack"/>
+      <w:bookmarkEnd w:id="0"/>
+    </w:p>
     <w:sectPr>
       <w:pgSz w:w="11906" w:h="16838"/>
       <w:pgMar w:top="1440" w:right="1440" w:bottom="1440" w:left="1440" w:header="708" w:footer="708" w:gutter="0"/>

</xml_diff>

<commit_message>
hadn't updated the synopsis for some reason
</commit_message>
<xml_diff>
--- a/Synopsis.docx
+++ b/Synopsis.docx
@@ -329,8 +329,6 @@
         </w:rPr>
         <w:t>Features</w:t>
       </w:r>
-      <w:bookmarkStart w:id="0" w:name="_GoBack"/>
-      <w:bookmarkEnd w:id="0"/>
     </w:p>
     <w:p>
       <w:pPr>
@@ -445,9 +443,9 @@
       <w:r>
         <w:t>Language Used: C/C++</w:t>
       </w:r>
-    </w:p>
-    <w:p/>
-    <w:p/>
+      <w:bookmarkStart w:id="0" w:name="_GoBack"/>
+      <w:bookmarkEnd w:id="0"/>
+    </w:p>
     <w:sectPr>
       <w:pgSz w:w="11906" w:h="16838"/>
       <w:pgMar w:top="1440" w:right="1440" w:bottom="1440" w:left="1440" w:header="708" w:footer="708" w:gutter="0"/>

</xml_diff>